<commit_message>
Adding new reference doc for generating docx from HTML.
</commit_message>
<xml_diff>
--- a/public/reference.docx
+++ b/public/reference.docx
@@ -64,7 +64,10 @@
         <w:t>Heading 5</w:t>
       </w:r>
     </w:p>
-    <w:p/>
+    <w:p>
+      <w:bookmarkStart w:id="3" w:name="_GoBack"/>
+      <w:bookmarkEnd w:id="3"/>
+    </w:p>
     <w:p>
       <w:r>
         <w:t>This is policies about access and sharing under groupie.</w:t>
@@ -96,8 +99,8 @@
       <w:pPr>
         <w:pStyle w:val="Heading3"/>
       </w:pPr>
-      <w:bookmarkStart w:id="3" w:name="data-and-metadata-standards"/>
-      <w:bookmarkEnd w:id="3"/>
+      <w:bookmarkStart w:id="4" w:name="data-and-metadata-standards"/>
+      <w:bookmarkEnd w:id="4"/>
       <w:r>
         <w:t>Data and metadata standards</w:t>
       </w:r>
@@ -286,10 +289,7 @@
       </w:r>
       <w:proofErr w:type="spellEnd"/>
       <w:r>
-        <w:t xml:space="preserve"> –</w:t>
-      </w:r>
-      <w:r>
-        <w:t xml:space="preserve"> 3</w:t>
+        <w:t xml:space="preserve"> – 3</w:t>
       </w:r>
     </w:p>
     <w:p>
@@ -301,8 +301,8 @@
       <w:pPr>
         <w:pStyle w:val="Heading3"/>
       </w:pPr>
-      <w:bookmarkStart w:id="4" w:name="types-of-data-produced"/>
-      <w:bookmarkEnd w:id="4"/>
+      <w:bookmarkStart w:id="5" w:name="types-of-data-produced"/>
+      <w:bookmarkEnd w:id="5"/>
       <w:r>
         <w:t>Types of data produced</w:t>
       </w:r>
@@ -322,7 +322,6 @@
         </w:numPr>
       </w:pPr>
       <w:r>
-        <w:lastRenderedPageBreak/>
         <w:t>test1</w:t>
       </w:r>
     </w:p>
@@ -347,6 +346,7 @@
         </w:numPr>
       </w:pPr>
       <w:r>
+        <w:lastRenderedPageBreak/>
         <w:t>test 3</w:t>
       </w:r>
     </w:p>
@@ -495,8 +495,6 @@
       <w:r>
         <w:t>Test 7</w:t>
       </w:r>
-      <w:bookmarkStart w:id="5" w:name="_GoBack"/>
-      <w:bookmarkEnd w:id="5"/>
     </w:p>
     <w:p>
       <w:r>
@@ -547,10 +545,7 @@
     </w:p>
     <w:p>
       <w:r>
-        <w:t xml:space="preserve">This </w:t>
-      </w:r>
-      <w:r>
-        <w:t xml:space="preserve">is </w:t>
+        <w:t xml:space="preserve">This is </w:t>
       </w:r>
       <w:r>
         <w:rPr>
@@ -1220,7 +1215,7 @@
     <w:autoRedefine/>
     <w:uiPriority w:val="9"/>
     <w:qFormat/>
-    <w:rsid w:val="00857F2E"/>
+    <w:rsid w:val="008D6EE8"/>
     <w:pPr>
       <w:keepNext/>
       <w:keepLines/>
@@ -1232,7 +1227,7 @@
       <w:b/>
       <w:bCs/>
       <w:color w:val="000000" w:themeColor="text1"/>
-      <w:sz w:val="36"/>
+      <w:sz w:val="32"/>
       <w:szCs w:val="32"/>
     </w:rPr>
   </w:style>
@@ -1244,7 +1239,7 @@
     <w:uiPriority w:val="9"/>
     <w:unhideWhenUsed/>
     <w:qFormat/>
-    <w:rsid w:val="00857F2E"/>
+    <w:rsid w:val="008D6EE8"/>
     <w:pPr>
       <w:keepNext/>
       <w:keepLines/>
@@ -1256,7 +1251,7 @@
       <w:b/>
       <w:bCs/>
       <w:color w:val="000000" w:themeColor="text1"/>
-      <w:sz w:val="32"/>
+      <w:sz w:val="28"/>
       <w:szCs w:val="32"/>
     </w:rPr>
   </w:style>
@@ -1268,7 +1263,7 @@
     <w:uiPriority w:val="9"/>
     <w:unhideWhenUsed/>
     <w:qFormat/>
-    <w:rsid w:val="00857F2E"/>
+    <w:rsid w:val="008D6EE8"/>
     <w:pPr>
       <w:keepNext/>
       <w:keepLines/>
@@ -1280,7 +1275,6 @@
       <w:b/>
       <w:bCs/>
       <w:color w:val="000000" w:themeColor="text1"/>
-      <w:sz w:val="28"/>
       <w:szCs w:val="28"/>
     </w:rPr>
   </w:style>
@@ -1292,7 +1286,7 @@
     <w:uiPriority w:val="9"/>
     <w:unhideWhenUsed/>
     <w:qFormat/>
-    <w:rsid w:val="00857F2E"/>
+    <w:rsid w:val="008D6EE8"/>
     <w:pPr>
       <w:keepNext/>
       <w:keepLines/>
@@ -1303,8 +1297,8 @@
       <w:rFonts w:eastAsiaTheme="majorEastAsia" w:cstheme="majorBidi"/>
       <w:b/>
       <w:bCs/>
+      <w:i/>
       <w:color w:val="000000" w:themeColor="text1"/>
-      <w:sz w:val="26"/>
     </w:rPr>
   </w:style>
   <w:style w:type="paragraph" w:styleId="Heading5">
@@ -1315,7 +1309,7 @@
     <w:uiPriority w:val="9"/>
     <w:unhideWhenUsed/>
     <w:qFormat/>
-    <w:rsid w:val="00857F2E"/>
+    <w:rsid w:val="008D6EE8"/>
     <w:pPr>
       <w:keepNext/>
       <w:keepLines/>
@@ -1328,6 +1322,7 @@
       <w:i/>
       <w:iCs/>
       <w:color w:val="000000" w:themeColor="text1"/>
+      <w:sz w:val="22"/>
     </w:rPr>
   </w:style>
   <w:style w:type="character" w:default="1" w:styleId="DefaultParagraphFont">

</xml_diff>